<commit_message>
arreglo documentacion entrega 1
</commit_message>
<xml_diff>
--- a/Documentacion/Entrega 0/Plantilla Entregas TP.docx
+++ b/Documentacion/Entrega 0/Plantilla Entregas TP.docx
@@ -673,6 +673,112 @@
                 <w:b/>
               </w:rPr>
               <w:t>Modificaciones</w:t>
+            </w:r>
+          </w:p>
+        </w:tc>
+      </w:tr>
+      <w:tr>
+        <w:tc>
+          <w:tcPr>
+            <w:tcW w:w="2280" w:type="dxa"/>
+            <w:shd w:val="clear" w:color="auto" w:fill="auto"/>
+            <w:tcMar>
+              <w:top w:w="100" w:type="dxa"/>
+              <w:left w:w="100" w:type="dxa"/>
+              <w:bottom w:w="100" w:type="dxa"/>
+              <w:right w:w="100" w:type="dxa"/>
+            </w:tcMar>
+          </w:tcPr>
+          <w:p>
+            <w:pPr>
+              <w:widowControl w:val="0"/>
+              <w:spacing w:line="240" w:lineRule="auto"/>
+            </w:pPr>
+            <w:r>
+              <w:t>13/05/2018</w:t>
+            </w:r>
+          </w:p>
+        </w:tc>
+        <w:tc>
+          <w:tcPr>
+            <w:tcW w:w="6720" w:type="dxa"/>
+            <w:shd w:val="clear" w:color="auto" w:fill="auto"/>
+            <w:tcMar>
+              <w:top w:w="100" w:type="dxa"/>
+              <w:left w:w="100" w:type="dxa"/>
+              <w:bottom w:w="100" w:type="dxa"/>
+              <w:right w:w="100" w:type="dxa"/>
+            </w:tcMar>
+          </w:tcPr>
+          <w:p>
+            <w:pPr>
+              <w:widowControl w:val="0"/>
+              <w:spacing w:line="240" w:lineRule="auto"/>
+            </w:pPr>
+            <w:r>
+              <w:t xml:space="preserve">Se </w:t>
+            </w:r>
+            <w:r>
+              <w:t>quitaron: comentarios</w:t>
+            </w:r>
+            <w:r>
+              <w:t xml:space="preserve">, this en caso </w:t>
+            </w:r>
+            <w:r>
+              <w:t>redundante, cotas</w:t>
+            </w:r>
+            <w:r>
+              <w:t xml:space="preserve"> nulas. </w:t>
+            </w:r>
+          </w:p>
+        </w:tc>
+      </w:tr>
+      <w:tr>
+        <w:tc>
+          <w:tcPr>
+            <w:tcW w:w="2280" w:type="dxa"/>
+            <w:shd w:val="clear" w:color="auto" w:fill="auto"/>
+            <w:tcMar>
+              <w:top w:w="100" w:type="dxa"/>
+              <w:left w:w="100" w:type="dxa"/>
+              <w:bottom w:w="100" w:type="dxa"/>
+              <w:right w:w="100" w:type="dxa"/>
+            </w:tcMar>
+          </w:tcPr>
+          <w:p>
+            <w:pPr>
+              <w:widowControl w:val="0"/>
+              <w:spacing w:line="240" w:lineRule="auto"/>
+            </w:pPr>
+            <w:r>
+              <w:t>22/05/2018</w:t>
+            </w:r>
+          </w:p>
+        </w:tc>
+        <w:tc>
+          <w:tcPr>
+            <w:tcW w:w="6720" w:type="dxa"/>
+            <w:shd w:val="clear" w:color="auto" w:fill="auto"/>
+            <w:tcMar>
+              <w:top w:w="100" w:type="dxa"/>
+              <w:left w:w="100" w:type="dxa"/>
+              <w:bottom w:w="100" w:type="dxa"/>
+              <w:right w:w="100" w:type="dxa"/>
+            </w:tcMar>
+          </w:tcPr>
+          <w:p>
+            <w:pPr>
+              <w:widowControl w:val="0"/>
+              <w:spacing w:line="240" w:lineRule="auto"/>
+            </w:pPr>
+            <w:r>
+              <w:t>Incorporación</w:t>
+            </w:r>
+            <w:r>
+              <w:t xml:space="preserve"> de</w:t>
+            </w:r>
+            <w:r>
+              <w:t xml:space="preserve"> reglas y distinto tipo de dispositivo </w:t>
             </w:r>
           </w:p>
         </w:tc>

</xml_diff>